<commit_message>
[docs] Updated Requirements - Student #3
</commit_message>
<xml_diff>
--- a/reports/Deliverable 4/Student #3/05 Requirements - Student #3.docx
+++ b/reports/Deliverable 4/Student #3/05 Requirements - Student #3.docx
@@ -2671,7 +2671,19 @@
             <w:rPr>
               <w:rFonts w:asciiTheme="majorHAnsi" w:hAnsiTheme="majorHAnsi" w:cstheme="majorHAnsi"/>
             </w:rPr>
-            <w:t xml:space="preserve">    </w:t>
+            <w:t xml:space="preserve"> </w:t>
+          </w:r>
+          <w:r>
+            <w:rPr>
+              <w:rFonts w:asciiTheme="majorHAnsi" w:hAnsiTheme="majorHAnsi" w:cstheme="majorHAnsi"/>
+            </w:rPr>
+            <w:t>X</w:t>
+          </w:r>
+          <w:r>
+            <w:rPr>
+              <w:rFonts w:asciiTheme="majorHAnsi" w:hAnsiTheme="majorHAnsi" w:cstheme="majorHAnsi"/>
+            </w:rPr>
+            <w:t xml:space="preserve">  </w:t>
           </w:r>
         </w:sdtContent>
       </w:sdt>
@@ -2737,7 +2749,19 @@
             <w:rPr>
               <w:rFonts w:asciiTheme="majorHAnsi" w:hAnsiTheme="majorHAnsi" w:cstheme="majorHAnsi"/>
             </w:rPr>
-            <w:t xml:space="preserve">    </w:t>
+            <w:t xml:space="preserve"> </w:t>
+          </w:r>
+          <w:r>
+            <w:rPr>
+              <w:rFonts w:asciiTheme="majorHAnsi" w:hAnsiTheme="majorHAnsi" w:cstheme="majorHAnsi"/>
+            </w:rPr>
+            <w:t>X</w:t>
+          </w:r>
+          <w:r>
+            <w:rPr>
+              <w:rFonts w:asciiTheme="majorHAnsi" w:hAnsiTheme="majorHAnsi" w:cstheme="majorHAnsi"/>
+            </w:rPr>
+            <w:t xml:space="preserve">  </w:t>
           </w:r>
         </w:sdtContent>
       </w:sdt>
@@ -6491,6 +6515,7 @@
     <w:rsid w:val="002746EE"/>
     <w:rsid w:val="00283694"/>
     <w:rsid w:val="00477521"/>
+    <w:rsid w:val="005C08B2"/>
     <w:rsid w:val="00615CAC"/>
     <w:rsid w:val="00621290"/>
     <w:rsid w:val="007C2864"/>
@@ -6502,6 +6527,7 @@
     <w:rsid w:val="00D629E8"/>
     <w:rsid w:val="00E76A49"/>
     <w:rsid w:val="00F34DE3"/>
+    <w:rsid w:val="00F67304"/>
     <w:rsid w:val="00FC6929"/>
   </w:rsids>
   <m:mathPr>

</xml_diff>

<commit_message>
[docs] Corrected Requirements-Student #3
</commit_message>
<xml_diff>
--- a/reports/Deliverable 4/Student #3/05 Requirements - Student #3.docx
+++ b/reports/Deliverable 4/Student #3/05 Requirements - Student #3.docx
@@ -114,7 +114,19 @@
                   <w:rPr>
                     <w:rFonts w:asciiTheme="majorHAnsi" w:hAnsiTheme="majorHAnsi" w:cstheme="majorHAnsi"/>
                   </w:rPr>
-                  <w:t>C1-014</w:t>
+                  <w:t>C</w:t>
+                </w:r>
+                <w:r>
+                  <w:rPr>
+                    <w:rFonts w:asciiTheme="majorHAnsi" w:hAnsiTheme="majorHAnsi" w:cstheme="majorHAnsi"/>
+                  </w:rPr>
+                  <w:t>2</w:t>
+                </w:r>
+                <w:r>
+                  <w:rPr>
+                    <w:rFonts w:asciiTheme="majorHAnsi" w:hAnsiTheme="majorHAnsi" w:cstheme="majorHAnsi"/>
+                  </w:rPr>
+                  <w:t>-014</w:t>
                 </w:r>
                 <w:r>
                   <w:rPr>
@@ -6514,6 +6526,7 @@
     <w:rsid w:val="0021456F"/>
     <w:rsid w:val="002746EE"/>
     <w:rsid w:val="00283694"/>
+    <w:rsid w:val="00397ECA"/>
     <w:rsid w:val="00477521"/>
     <w:rsid w:val="005C08B2"/>
     <w:rsid w:val="00615CAC"/>
@@ -6524,6 +6537,7 @@
     <w:rsid w:val="00AD2283"/>
     <w:rsid w:val="00AD38C1"/>
     <w:rsid w:val="00BC2E03"/>
+    <w:rsid w:val="00CB7F44"/>
     <w:rsid w:val="00D629E8"/>
     <w:rsid w:val="00E76A49"/>
     <w:rsid w:val="00F34DE3"/>

</xml_diff>